<commit_message>
logs update, starlight spell add
</commit_message>
<xml_diff>
--- a/logs and suggested ways/school party.docx
+++ b/logs and suggested ways/school party.docx
@@ -216,8 +216,40 @@
           <w:rFonts w:ascii="Times New Roman" w:hAnsi="Times New Roman" w:cs="Times New Roman"/>
           <w:lang w:val="en-US"/>
         </w:rPr>
-        <w:t xml:space="preserve"> - 1</w:t>
-      </w:r>
+        <w:t xml:space="preserve"> </w:t>
+      </w:r>
+      <w:r>
+        <w:rPr>
+          <w:rFonts w:ascii="Times New Roman" w:hAnsi="Times New Roman" w:cs="Times New Roman"/>
+          <w:lang w:val="en-US"/>
+        </w:rPr>
+        <w:t>–</w:t>
+      </w:r>
+      <w:r>
+        <w:rPr>
+          <w:rFonts w:ascii="Times New Roman" w:hAnsi="Times New Roman" w:cs="Times New Roman"/>
+          <w:lang w:val="en-US"/>
+        </w:rPr>
+        <w:t xml:space="preserve"> 1</w:t>
+      </w:r>
+    </w:p>
+    <w:p>
+      <w:pPr>
+        <w:rPr>
+          <w:rFonts w:ascii="Times New Roman" w:hAnsi="Times New Roman" w:cs="Times New Roman"/>
+          <w:lang w:val="en-US"/>
+        </w:rPr>
+      </w:pPr>
+      <w:r>
+        <w:rPr>
+          <w:rFonts w:ascii="Times New Roman" w:hAnsi="Times New Roman" w:cs="Times New Roman"/>
+          <w:lang w:val="en-US"/>
+        </w:rPr>
+        <w:tab/>
+        <w:t>Allow other PC to cast spell using druid’s spellslots</w:t>
+      </w:r>
+      <w:bookmarkStart w:id="0" w:name="_GoBack"/>
+      <w:bookmarkEnd w:id="0"/>
     </w:p>
     <w:p>
       <w:pPr>
@@ -449,8 +481,6 @@
         </w:rPr>
         <w:t>Now in dusa dungeon</w:t>
       </w:r>
-      <w:bookmarkStart w:id="0" w:name="_GoBack"/>
-      <w:bookmarkEnd w:id="0"/>
     </w:p>
     <w:p>
       <w:pPr>

</xml_diff>

<commit_message>
Zingar trap dungeon update
</commit_message>
<xml_diff>
--- a/logs and suggested ways/school party.docx
+++ b/logs and suggested ways/school party.docx
@@ -209,7 +209,21 @@
           <w:rFonts w:ascii="Times New Roman" w:hAnsi="Times New Roman" w:cs="Times New Roman"/>
           <w:lang w:val="en-US"/>
         </w:rPr>
-        <w:t>Lily -  Druid 2</w:t>
+        <w:t>Lily -  Druid</w:t>
+      </w:r>
+      <w:r>
+        <w:rPr>
+          <w:rFonts w:ascii="Times New Roman" w:hAnsi="Times New Roman" w:cs="Times New Roman"/>
+          <w:lang w:val="en-US"/>
+        </w:rPr>
+        <w:t xml:space="preserve"> Shapeshifter (Homebrew)</w:t>
+      </w:r>
+      <w:r>
+        <w:rPr>
+          <w:rFonts w:ascii="Times New Roman" w:hAnsi="Times New Roman" w:cs="Times New Roman"/>
+          <w:lang w:val="en-US"/>
+        </w:rPr>
+        <w:t xml:space="preserve"> 2</w:t>
       </w:r>
       <w:r>
         <w:rPr>
@@ -248,8 +262,22 @@
         <w:tab/>
         <w:t>Allow other PC to cast spell using druid’s spellslots</w:t>
       </w:r>
-      <w:bookmarkStart w:id="0" w:name="_GoBack"/>
-      <w:bookmarkEnd w:id="0"/>
+    </w:p>
+    <w:p>
+      <w:pPr>
+        <w:rPr>
+          <w:rFonts w:ascii="Times New Roman" w:hAnsi="Times New Roman" w:cs="Times New Roman"/>
+          <w:lang w:val="en-US"/>
+        </w:rPr>
+      </w:pPr>
+      <w:r>
+        <w:rPr>
+          <w:rFonts w:ascii="Times New Roman" w:hAnsi="Times New Roman" w:cs="Times New Roman"/>
+          <w:lang w:val="en-US"/>
+        </w:rPr>
+        <w:tab/>
+        <w:t>Shapeshift to cat () or owl (moon mage)</w:t>
+      </w:r>
     </w:p>
     <w:p>
       <w:pPr>
@@ -459,7 +487,23 @@
           <w:rFonts w:ascii="Times New Roman" w:hAnsi="Times New Roman" w:cs="Times New Roman"/>
           <w:lang w:val="en-US"/>
         </w:rPr>
-        <w:t xml:space="preserve"> with a ring</w:t>
+        <w:t xml:space="preserve"> with </w:t>
+      </w:r>
+      <w:r>
+        <w:rPr>
+          <w:rFonts w:ascii="Times New Roman" w:hAnsi="Times New Roman" w:cs="Times New Roman"/>
+          <w:lang w:val="en-US"/>
+        </w:rPr>
+        <w:t>the</w:t>
+      </w:r>
+      <w:bookmarkStart w:id="0" w:name="_GoBack"/>
+      <w:bookmarkEnd w:id="0"/>
+      <w:r>
+        <w:rPr>
+          <w:rFonts w:ascii="Times New Roman" w:hAnsi="Times New Roman" w:cs="Times New Roman"/>
+          <w:lang w:val="en-US"/>
+        </w:rPr>
+        <w:t xml:space="preserve"> ring</w:t>
       </w:r>
     </w:p>
     <w:p>
@@ -555,7 +599,25 @@
           <w:bCs/>
           <w:lang w:val="en-US"/>
         </w:rPr>
-        <w:t>Suggested ways (13.07.19):</w:t>
+        <w:t>Suggested ways (</w:t>
+      </w:r>
+      <w:r>
+        <w:rPr>
+          <w:rFonts w:ascii="Times New Roman" w:hAnsi="Times New Roman" w:cs="Times New Roman"/>
+          <w:b/>
+          <w:bCs/>
+          <w:lang w:val="en-US"/>
+        </w:rPr>
+        <w:t>20</w:t>
+      </w:r>
+      <w:r>
+        <w:rPr>
+          <w:rFonts w:ascii="Times New Roman" w:hAnsi="Times New Roman" w:cs="Times New Roman"/>
+          <w:b/>
+          <w:bCs/>
+          <w:lang w:val="en-US"/>
+        </w:rPr>
+        <w:t>.07.19):</w:t>
       </w:r>
     </w:p>
     <w:p>
@@ -577,7 +639,7 @@
           <w:rFonts w:ascii="Times New Roman" w:hAnsi="Times New Roman" w:cs="Times New Roman"/>
           <w:lang w:val="en-US"/>
         </w:rPr>
-        <w:t>Medusa route</w:t>
+        <w:t>Finish medusa’s dungeon</w:t>
       </w:r>
     </w:p>
     <w:p>
@@ -599,7 +661,29 @@
           <w:rFonts w:ascii="Times New Roman" w:hAnsi="Times New Roman" w:cs="Times New Roman"/>
           <w:lang w:val="en-US"/>
         </w:rPr>
-        <w:t>Jewelry shop route</w:t>
+        <w:t>Club mission</w:t>
+      </w:r>
+    </w:p>
+    <w:p>
+      <w:pPr>
+        <w:pStyle w:val="a3"/>
+        <w:numPr>
+          <w:ilvl w:val="0"/>
+          <w:numId w:val="2"/>
+        </w:numPr>
+        <w:rPr>
+          <w:rFonts w:ascii="Times New Roman" w:hAnsi="Times New Roman" w:cs="Times New Roman"/>
+          <w:b/>
+          <w:bCs/>
+          <w:lang w:val="en-US"/>
+        </w:rPr>
+      </w:pPr>
+      <w:r>
+        <w:rPr>
+          <w:rFonts w:ascii="Times New Roman" w:hAnsi="Times New Roman" w:cs="Times New Roman"/>
+          <w:lang w:val="en-US"/>
+        </w:rPr>
+        <w:t>Ten thousand fists route</w:t>
       </w:r>
     </w:p>
     <w:p>

</xml_diff>

<commit_message>
Minor Zingar dungeons update, diary of cultist add
</commit_message>
<xml_diff>
--- a/logs and suggested ways/school party.docx
+++ b/logs and suggested ways/school party.docx
@@ -18,7 +18,78 @@
           <w:bCs/>
           <w:lang w:val="en-US"/>
         </w:rPr>
-        <w:t>2 weeks</w:t>
+        <w:t>World time:</w:t>
+      </w:r>
+    </w:p>
+    <w:p>
+      <w:pPr>
+        <w:ind w:firstLine="708"/>
+        <w:rPr>
+          <w:rFonts w:ascii="Times New Roman" w:hAnsi="Times New Roman" w:cs="Times New Roman"/>
+          <w:b/>
+          <w:bCs/>
+          <w:lang w:val="en-US"/>
+        </w:rPr>
+      </w:pPr>
+      <w:r>
+        <w:rPr>
+          <w:rFonts w:ascii="Times New Roman" w:hAnsi="Times New Roman" w:cs="Times New Roman"/>
+          <w:b/>
+          <w:bCs/>
+          <w:lang w:val="en-US"/>
+        </w:rPr>
+        <w:t>Started in 24.08.6789</w:t>
+      </w:r>
+    </w:p>
+    <w:p>
+      <w:pPr>
+        <w:ind w:firstLine="708"/>
+        <w:rPr>
+          <w:rFonts w:ascii="Times New Roman" w:hAnsi="Times New Roman" w:cs="Times New Roman"/>
+          <w:b/>
+          <w:bCs/>
+          <w:lang w:val="en-US"/>
+        </w:rPr>
+      </w:pPr>
+      <w:r>
+        <w:rPr>
+          <w:rFonts w:ascii="Times New Roman" w:hAnsi="Times New Roman" w:cs="Times New Roman"/>
+          <w:b/>
+          <w:bCs/>
+          <w:lang w:val="en-US"/>
+        </w:rPr>
+        <w:t>Now is 6.09.6789</w:t>
+      </w:r>
+      <w:bookmarkStart w:id="0" w:name="_GoBack"/>
+      <w:bookmarkEnd w:id="0"/>
+    </w:p>
+    <w:p>
+      <w:pPr>
+        <w:rPr>
+          <w:rFonts w:ascii="Times New Roman" w:hAnsi="Times New Roman" w:cs="Times New Roman"/>
+          <w:b/>
+          <w:bCs/>
+          <w:lang w:val="en-US"/>
+        </w:rPr>
+      </w:pPr>
+    </w:p>
+    <w:p>
+      <w:pPr>
+        <w:rPr>
+          <w:rFonts w:ascii="Times New Roman" w:hAnsi="Times New Roman" w:cs="Times New Roman"/>
+          <w:b/>
+          <w:bCs/>
+          <w:lang w:val="en-US"/>
+        </w:rPr>
+      </w:pPr>
+      <w:r>
+        <w:rPr>
+          <w:rFonts w:ascii="Times New Roman" w:hAnsi="Times New Roman" w:cs="Times New Roman"/>
+          <w:b/>
+          <w:bCs/>
+          <w:lang w:val="en-US"/>
+        </w:rPr>
+        <w:t>2 week</w:t>
       </w:r>
     </w:p>
     <w:p>
@@ -496,8 +567,6 @@
         </w:rPr>
         <w:t>the</w:t>
       </w:r>
-      <w:bookmarkStart w:id="0" w:name="_GoBack"/>
-      <w:bookmarkEnd w:id="0"/>
       <w:r>
         <w:rPr>
           <w:rFonts w:ascii="Times New Roman" w:hAnsi="Times New Roman" w:cs="Times New Roman"/>

</xml_diff>